<commit_message>
made changes to proposal
</commit_message>
<xml_diff>
--- a/Project_Proposal.docx
+++ b/Project_Proposal.docx
@@ -4,93 +4,20 @@
   <w:body>
     <w:p>
       <w:pPr>
+        <w:jc w:val="center"/>
         <w:rPr>
           <w:rFonts w:ascii="Times New Roman" w:hAnsi="Times New Roman" w:cs="Times New Roman"/>
           <w:sz w:val="24"/>
           <w:szCs w:val="24"/>
         </w:rPr>
       </w:pPr>
-      <w:bookmarkStart w:id="0" w:name="_GoBack"/>
-      <w:bookmarkEnd w:id="0"/>
-      <w:r>
-        <w:rPr>
-          <w:rFonts w:ascii="Times New Roman" w:hAnsi="Times New Roman" w:cs="Times New Roman"/>
-          <w:sz w:val="24"/>
-          <w:szCs w:val="24"/>
-        </w:rPr>
-        <w:t>1. The product’s target</w:t>
-      </w:r>
-      <w:r>
-        <w:rPr>
-          <w:rFonts w:ascii="Times New Roman" w:hAnsi="Times New Roman" w:cs="Times New Roman"/>
-          <w:sz w:val="24"/>
-          <w:szCs w:val="24"/>
-        </w:rPr>
-        <w:t xml:space="preserve"> market are people who need</w:t>
-      </w:r>
-      <w:r>
-        <w:rPr>
-          <w:rFonts w:ascii="Times New Roman" w:hAnsi="Times New Roman" w:cs="Times New Roman"/>
-          <w:sz w:val="24"/>
-          <w:szCs w:val="24"/>
-        </w:rPr>
-        <w:t xml:space="preserve"> to take a short break from working</w:t>
-      </w:r>
-      <w:r>
-        <w:rPr>
-          <w:rFonts w:ascii="Times New Roman" w:hAnsi="Times New Roman" w:cs="Times New Roman"/>
-          <w:sz w:val="24"/>
-          <w:szCs w:val="24"/>
-        </w:rPr>
-        <w:t xml:space="preserve"> at the office</w:t>
-      </w:r>
-      <w:r>
-        <w:rPr>
-          <w:rFonts w:ascii="Times New Roman" w:hAnsi="Times New Roman" w:cs="Times New Roman"/>
-          <w:sz w:val="24"/>
-          <w:szCs w:val="24"/>
-        </w:rPr>
-        <w:t xml:space="preserve"> and enjoy some friendly competition with in a quick</w:t>
-      </w:r>
-      <w:r>
-        <w:rPr>
-          <w:rFonts w:ascii="Times New Roman" w:hAnsi="Times New Roman" w:cs="Times New Roman"/>
-          <w:sz w:val="24"/>
-          <w:szCs w:val="24"/>
-        </w:rPr>
-        <w:t xml:space="preserve"> game of T</w:t>
-      </w:r>
-      <w:r>
-        <w:rPr>
-          <w:rFonts w:ascii="Times New Roman" w:hAnsi="Times New Roman" w:cs="Times New Roman"/>
-          <w:sz w:val="24"/>
-          <w:szCs w:val="24"/>
-        </w:rPr>
-        <w:t>ic-tac-toe</w:t>
-      </w:r>
-      <w:r>
-        <w:rPr>
-          <w:rFonts w:ascii="Times New Roman" w:hAnsi="Times New Roman" w:cs="Times New Roman"/>
-          <w:sz w:val="24"/>
-          <w:szCs w:val="24"/>
-        </w:rPr>
-        <w:t xml:space="preserve"> with friends or coworkers</w:t>
-      </w:r>
-      <w:r>
-        <w:rPr>
-          <w:rFonts w:ascii="Times New Roman" w:hAnsi="Times New Roman" w:cs="Times New Roman"/>
-          <w:sz w:val="24"/>
-          <w:szCs w:val="24"/>
-        </w:rPr>
-        <w:t>.</w:t>
-      </w:r>
-      <w:r>
-        <w:rPr>
-          <w:rFonts w:ascii="Times New Roman" w:hAnsi="Times New Roman" w:cs="Times New Roman"/>
-          <w:sz w:val="24"/>
-          <w:szCs w:val="24"/>
-        </w:rPr>
-        <w:t xml:space="preserve"> However, the game can be enjoyed by anyone else of almost all age groups.</w:t>
+      <w:r>
+        <w:rPr>
+          <w:rFonts w:ascii="Times New Roman" w:hAnsi="Times New Roman" w:cs="Times New Roman"/>
+          <w:sz w:val="24"/>
+          <w:szCs w:val="24"/>
+        </w:rPr>
+        <w:t>A Few in a Row Project Proposal</w:t>
       </w:r>
     </w:p>
     <w:p>
@@ -107,23 +34,79 @@
           <w:sz w:val="24"/>
           <w:szCs w:val="24"/>
         </w:rPr>
-        <w:t xml:space="preserve">2. </w:t>
-      </w:r>
-      <w:r>
-        <w:rPr>
-          <w:rFonts w:ascii="Times New Roman" w:hAnsi="Times New Roman" w:cs="Times New Roman"/>
-          <w:sz w:val="24"/>
-          <w:szCs w:val="24"/>
-        </w:rPr>
-        <w:t xml:space="preserve">Our product solves the problem of having nothing fun </w:t>
-      </w:r>
-      <w:r>
-        <w:rPr>
-          <w:rFonts w:ascii="Times New Roman" w:hAnsi="Times New Roman" w:cs="Times New Roman"/>
-          <w:sz w:val="24"/>
-          <w:szCs w:val="24"/>
-        </w:rPr>
-        <w:t xml:space="preserve">to do while on break; and as we know breaks are important for productivity, thus a </w:t>
+        <w:t>1. The product’s target</w:t>
+      </w:r>
+      <w:r>
+        <w:rPr>
+          <w:rFonts w:ascii="Times New Roman" w:hAnsi="Times New Roman" w:cs="Times New Roman"/>
+          <w:sz w:val="24"/>
+          <w:szCs w:val="24"/>
+        </w:rPr>
+        <w:t xml:space="preserve"> market are people who need</w:t>
+      </w:r>
+      <w:r>
+        <w:rPr>
+          <w:rFonts w:ascii="Times New Roman" w:hAnsi="Times New Roman" w:cs="Times New Roman"/>
+          <w:sz w:val="24"/>
+          <w:szCs w:val="24"/>
+        </w:rPr>
+        <w:t xml:space="preserve"> to take a short break from working</w:t>
+      </w:r>
+      <w:r>
+        <w:rPr>
+          <w:rFonts w:ascii="Times New Roman" w:hAnsi="Times New Roman" w:cs="Times New Roman"/>
+          <w:sz w:val="24"/>
+          <w:szCs w:val="24"/>
+        </w:rPr>
+        <w:t xml:space="preserve"> at the office</w:t>
+      </w:r>
+      <w:r>
+        <w:rPr>
+          <w:rFonts w:ascii="Times New Roman" w:hAnsi="Times New Roman" w:cs="Times New Roman"/>
+          <w:sz w:val="24"/>
+          <w:szCs w:val="24"/>
+        </w:rPr>
+        <w:t xml:space="preserve"> and enjoy so</w:t>
+      </w:r>
+      <w:r>
+        <w:rPr>
+          <w:rFonts w:ascii="Times New Roman" w:hAnsi="Times New Roman" w:cs="Times New Roman"/>
+          <w:sz w:val="24"/>
+          <w:szCs w:val="24"/>
+        </w:rPr>
+        <w:t xml:space="preserve">me friendly competition with </w:t>
+      </w:r>
+      <w:r>
+        <w:rPr>
+          <w:rFonts w:ascii="Times New Roman" w:hAnsi="Times New Roman" w:cs="Times New Roman"/>
+          <w:sz w:val="24"/>
+          <w:szCs w:val="24"/>
+        </w:rPr>
+        <w:t>a quick</w:t>
+      </w:r>
+      <w:r>
+        <w:rPr>
+          <w:rFonts w:ascii="Times New Roman" w:hAnsi="Times New Roman" w:cs="Times New Roman"/>
+          <w:sz w:val="24"/>
+          <w:szCs w:val="24"/>
+        </w:rPr>
+        <w:t xml:space="preserve"> game of T</w:t>
+      </w:r>
+      <w:r>
+        <w:rPr>
+          <w:rFonts w:ascii="Times New Roman" w:hAnsi="Times New Roman" w:cs="Times New Roman"/>
+          <w:sz w:val="24"/>
+          <w:szCs w:val="24"/>
+        </w:rPr>
+        <w:t>ic-tac-toe.</w:t>
+      </w:r>
+      <w:r>
+        <w:rPr>
+          <w:rFonts w:ascii="Times New Roman" w:hAnsi="Times New Roman" w:cs="Times New Roman"/>
+          <w:sz w:val="24"/>
+          <w:szCs w:val="24"/>
+        </w:rPr>
+        <w:t xml:space="preserve"> </w:t>
       </w:r>
       <w:r>
         <w:rPr>
@@ -139,23 +122,23 @@
           <w:sz w:val="24"/>
           <w:szCs w:val="24"/>
         </w:rPr>
-        <w:t xml:space="preserve">ic-tac-toe break is a healthy distraction. A distraction that would allow busy cubicle workers to rest their minds from the difficult projects that they are working on, while still sharpening their intellect trough the development of their </w:t>
-      </w:r>
-      <w:r>
-        <w:rPr>
-          <w:rFonts w:ascii="Times New Roman" w:hAnsi="Times New Roman" w:cs="Times New Roman"/>
-          <w:sz w:val="24"/>
-          <w:szCs w:val="24"/>
-        </w:rPr>
-        <w:t>T</w:t>
-      </w:r>
-      <w:r>
-        <w:rPr>
-          <w:rFonts w:ascii="Times New Roman" w:hAnsi="Times New Roman" w:cs="Times New Roman"/>
-          <w:sz w:val="24"/>
-          <w:szCs w:val="24"/>
-        </w:rPr>
-        <w:t>ic-tac-toe skills.</w:t>
+        <w:t xml:space="preserve">he game can be enjoyed by </w:t>
+      </w:r>
+      <w:r>
+        <w:rPr>
+          <w:rFonts w:ascii="Times New Roman" w:hAnsi="Times New Roman" w:cs="Times New Roman"/>
+          <w:sz w:val="24"/>
+          <w:szCs w:val="24"/>
+        </w:rPr>
+        <w:t>anyone of any age</w:t>
+      </w:r>
+      <w:r>
+        <w:rPr>
+          <w:rFonts w:ascii="Times New Roman" w:hAnsi="Times New Roman" w:cs="Times New Roman"/>
+          <w:sz w:val="24"/>
+          <w:szCs w:val="24"/>
+        </w:rPr>
+        <w:t>.</w:t>
       </w:r>
     </w:p>
     <w:p>
@@ -172,87 +155,103 @@
           <w:sz w:val="24"/>
           <w:szCs w:val="24"/>
         </w:rPr>
-        <w:t>3.</w:t>
-      </w:r>
-      <w:r>
-        <w:rPr>
-          <w:rFonts w:ascii="Times New Roman" w:hAnsi="Times New Roman" w:cs="Times New Roman"/>
-          <w:sz w:val="24"/>
-          <w:szCs w:val="24"/>
-        </w:rPr>
-        <w:t xml:space="preserve"> The product is in the category of games and </w:t>
-      </w:r>
-      <w:r>
-        <w:rPr>
-          <w:rFonts w:ascii="Times New Roman" w:hAnsi="Times New Roman" w:cs="Times New Roman"/>
-          <w:sz w:val="24"/>
-          <w:szCs w:val="24"/>
-        </w:rPr>
-        <w:t xml:space="preserve">as such serves the purpose of entertainment. The popular name of the game is </w:t>
-      </w:r>
-      <w:r>
-        <w:rPr>
-          <w:rFonts w:ascii="Times New Roman" w:hAnsi="Times New Roman" w:cs="Times New Roman"/>
-          <w:sz w:val="24"/>
-          <w:szCs w:val="24"/>
-        </w:rPr>
-        <w:t>“T</w:t>
-      </w:r>
-      <w:r>
-        <w:rPr>
-          <w:rFonts w:ascii="Times New Roman" w:hAnsi="Times New Roman" w:cs="Times New Roman"/>
-          <w:sz w:val="24"/>
-          <w:szCs w:val="24"/>
-        </w:rPr>
-        <w:t>ic-tac-toe</w:t>
-      </w:r>
-      <w:r>
-        <w:rPr>
-          <w:rFonts w:ascii="Times New Roman" w:hAnsi="Times New Roman" w:cs="Times New Roman"/>
-          <w:sz w:val="24"/>
-          <w:szCs w:val="24"/>
-        </w:rPr>
-        <w:t>”</w:t>
-      </w:r>
-      <w:r>
-        <w:rPr>
-          <w:rFonts w:ascii="Times New Roman" w:hAnsi="Times New Roman" w:cs="Times New Roman"/>
-          <w:sz w:val="24"/>
-          <w:szCs w:val="24"/>
-        </w:rPr>
-        <w:t>;</w:t>
-      </w:r>
-      <w:r>
-        <w:rPr>
-          <w:rFonts w:ascii="Times New Roman" w:hAnsi="Times New Roman" w:cs="Times New Roman"/>
-          <w:sz w:val="24"/>
-          <w:szCs w:val="24"/>
-        </w:rPr>
-        <w:t xml:space="preserve"> </w:t>
-      </w:r>
-      <w:r>
-        <w:rPr>
-          <w:rFonts w:ascii="Times New Roman" w:hAnsi="Times New Roman" w:cs="Times New Roman"/>
-          <w:sz w:val="24"/>
-          <w:szCs w:val="24"/>
-        </w:rPr>
-        <w:t>however,</w:t>
-      </w:r>
-      <w:r>
-        <w:rPr>
-          <w:rFonts w:ascii="Times New Roman" w:hAnsi="Times New Roman" w:cs="Times New Roman"/>
-          <w:sz w:val="24"/>
-          <w:szCs w:val="24"/>
-        </w:rPr>
-        <w:t xml:space="preserve"> we plan on calling</w:t>
-      </w:r>
-      <w:r>
-        <w:rPr>
-          <w:rFonts w:ascii="Times New Roman" w:hAnsi="Times New Roman" w:cs="Times New Roman"/>
-          <w:sz w:val="24"/>
-          <w:szCs w:val="24"/>
-        </w:rPr>
-        <w:t xml:space="preserve"> it “A few in a row” in order to portray the added functionality and game modes that will be included.</w:t>
+        <w:t xml:space="preserve">2. </w:t>
+      </w:r>
+      <w:r>
+        <w:rPr>
+          <w:rFonts w:ascii="Times New Roman" w:hAnsi="Times New Roman" w:cs="Times New Roman"/>
+          <w:sz w:val="24"/>
+          <w:szCs w:val="24"/>
+        </w:rPr>
+        <w:t xml:space="preserve">Our product solves the problem of having nothing fun </w:t>
+      </w:r>
+      <w:r>
+        <w:rPr>
+          <w:rFonts w:ascii="Times New Roman" w:hAnsi="Times New Roman" w:cs="Times New Roman"/>
+          <w:sz w:val="24"/>
+          <w:szCs w:val="24"/>
+        </w:rPr>
+        <w:t xml:space="preserve">to do while on break; and as we know breaks are important for productivity, thus a </w:t>
+      </w:r>
+      <w:r>
+        <w:rPr>
+          <w:rFonts w:ascii="Times New Roman" w:hAnsi="Times New Roman" w:cs="Times New Roman"/>
+          <w:sz w:val="24"/>
+          <w:szCs w:val="24"/>
+        </w:rPr>
+        <w:t>T</w:t>
+      </w:r>
+      <w:r>
+        <w:rPr>
+          <w:rFonts w:ascii="Times New Roman" w:hAnsi="Times New Roman" w:cs="Times New Roman"/>
+          <w:sz w:val="24"/>
+          <w:szCs w:val="24"/>
+        </w:rPr>
+        <w:t xml:space="preserve">ic-tac-toe break is a healthy distraction. </w:t>
+      </w:r>
+      <w:r>
+        <w:rPr>
+          <w:rFonts w:ascii="Times New Roman" w:hAnsi="Times New Roman" w:cs="Times New Roman"/>
+          <w:sz w:val="24"/>
+          <w:szCs w:val="24"/>
+        </w:rPr>
+        <w:t xml:space="preserve">The problem with traditional Tic-tac-toe is </w:t>
+      </w:r>
+      <w:r>
+        <w:rPr>
+          <w:rFonts w:ascii="Times New Roman" w:hAnsi="Times New Roman" w:cs="Times New Roman"/>
+          <w:sz w:val="24"/>
+          <w:szCs w:val="24"/>
+        </w:rPr>
+        <w:t>its</w:t>
+      </w:r>
+      <w:r>
+        <w:rPr>
+          <w:rFonts w:ascii="Times New Roman" w:hAnsi="Times New Roman" w:cs="Times New Roman"/>
+          <w:sz w:val="24"/>
+          <w:szCs w:val="24"/>
+        </w:rPr>
+        <w:t xml:space="preserve"> too simple.  </w:t>
+      </w:r>
+      <w:r>
+        <w:rPr>
+          <w:rFonts w:ascii="Times New Roman" w:hAnsi="Times New Roman" w:cs="Times New Roman"/>
+          <w:sz w:val="24"/>
+          <w:szCs w:val="24"/>
+        </w:rPr>
+        <w:t>The game has already been mastered, and a game by two people with experience will always end in a tie.  We plan to create</w:t>
+      </w:r>
+      <w:r>
+        <w:rPr>
+          <w:rFonts w:ascii="Times New Roman" w:hAnsi="Times New Roman" w:cs="Times New Roman"/>
+          <w:sz w:val="24"/>
+          <w:szCs w:val="24"/>
+        </w:rPr>
+        <w:t xml:space="preserve"> the same game everybody knows with a twist.  A few in a row will provide people </w:t>
+      </w:r>
+      <w:r>
+        <w:rPr>
+          <w:rFonts w:ascii="Times New Roman" w:hAnsi="Times New Roman" w:cs="Times New Roman"/>
+          <w:sz w:val="24"/>
+          <w:szCs w:val="24"/>
+        </w:rPr>
+        <w:t xml:space="preserve">who love Tic-tac-toe </w:t>
+      </w:r>
+      <w:r>
+        <w:rPr>
+          <w:rFonts w:ascii="Times New Roman" w:hAnsi="Times New Roman" w:cs="Times New Roman"/>
+          <w:sz w:val="24"/>
+          <w:szCs w:val="24"/>
+        </w:rPr>
+        <w:t>with</w:t>
+      </w:r>
+      <w:r>
+        <w:rPr>
+          <w:rFonts w:ascii="Times New Roman" w:hAnsi="Times New Roman" w:cs="Times New Roman"/>
+          <w:sz w:val="24"/>
+          <w:szCs w:val="24"/>
+        </w:rPr>
+        <w:t xml:space="preserve"> a fun leisure time activity.</w:t>
       </w:r>
     </w:p>
     <w:p>
@@ -269,39 +268,55 @@
           <w:sz w:val="24"/>
           <w:szCs w:val="24"/>
         </w:rPr>
-        <w:t>4. One of the main advant</w:t>
-      </w:r>
-      <w:r>
-        <w:rPr>
-          <w:rFonts w:ascii="Times New Roman" w:hAnsi="Times New Roman" w:cs="Times New Roman"/>
-          <w:sz w:val="24"/>
-          <w:szCs w:val="24"/>
-        </w:rPr>
-        <w:t xml:space="preserve">ages of </w:t>
-      </w:r>
-      <w:r>
-        <w:rPr>
-          <w:rFonts w:ascii="Times New Roman" w:hAnsi="Times New Roman" w:cs="Times New Roman"/>
-          <w:sz w:val="24"/>
-          <w:szCs w:val="24"/>
-        </w:rPr>
-        <w:t xml:space="preserve">A few in a row </w:t>
-      </w:r>
-      <w:r>
-        <w:rPr>
-          <w:rFonts w:ascii="Times New Roman" w:hAnsi="Times New Roman" w:cs="Times New Roman"/>
-          <w:sz w:val="24"/>
-          <w:szCs w:val="24"/>
-        </w:rPr>
-        <w:t>is that it can be played on a local multiplayer with friends and coworkers</w:t>
-      </w:r>
-      <w:r>
-        <w:rPr>
-          <w:rFonts w:ascii="Times New Roman" w:hAnsi="Times New Roman" w:cs="Times New Roman"/>
-          <w:sz w:val="24"/>
-          <w:szCs w:val="24"/>
-        </w:rPr>
-        <w:t>,</w:t>
+        <w:t>3.</w:t>
+      </w:r>
+      <w:r>
+        <w:rPr>
+          <w:rFonts w:ascii="Times New Roman" w:hAnsi="Times New Roman" w:cs="Times New Roman"/>
+          <w:sz w:val="24"/>
+          <w:szCs w:val="24"/>
+        </w:rPr>
+        <w:t xml:space="preserve"> The product is in the category of games and </w:t>
+      </w:r>
+      <w:r>
+        <w:rPr>
+          <w:rFonts w:ascii="Times New Roman" w:hAnsi="Times New Roman" w:cs="Times New Roman"/>
+          <w:sz w:val="24"/>
+          <w:szCs w:val="24"/>
+        </w:rPr>
+        <w:t xml:space="preserve">as such serves the purpose of entertainment. The popular name of the game is </w:t>
+      </w:r>
+      <w:r>
+        <w:rPr>
+          <w:rFonts w:ascii="Times New Roman" w:hAnsi="Times New Roman" w:cs="Times New Roman"/>
+          <w:sz w:val="24"/>
+          <w:szCs w:val="24"/>
+        </w:rPr>
+        <w:t>“T</w:t>
+      </w:r>
+      <w:r>
+        <w:rPr>
+          <w:rFonts w:ascii="Times New Roman" w:hAnsi="Times New Roman" w:cs="Times New Roman"/>
+          <w:sz w:val="24"/>
+          <w:szCs w:val="24"/>
+        </w:rPr>
+        <w:t>ic-tac-toe</w:t>
+      </w:r>
+      <w:r>
+        <w:rPr>
+          <w:rFonts w:ascii="Times New Roman" w:hAnsi="Times New Roman" w:cs="Times New Roman"/>
+          <w:sz w:val="24"/>
+          <w:szCs w:val="24"/>
+        </w:rPr>
+        <w:t>”</w:t>
+      </w:r>
+      <w:r>
+        <w:rPr>
+          <w:rFonts w:ascii="Times New Roman" w:hAnsi="Times New Roman" w:cs="Times New Roman"/>
+          <w:sz w:val="24"/>
+          <w:szCs w:val="24"/>
+        </w:rPr>
+        <w:t>;</w:t>
       </w:r>
       <w:r>
         <w:rPr>
@@ -317,49 +332,31 @@
           <w:sz w:val="24"/>
           <w:szCs w:val="24"/>
         </w:rPr>
-        <w:t xml:space="preserve">thus eliminating annoying, </w:t>
-      </w:r>
-      <w:proofErr w:type="spellStart"/>
-      <w:r>
-        <w:rPr>
-          <w:rFonts w:ascii="Times New Roman" w:hAnsi="Times New Roman" w:cs="Times New Roman"/>
-          <w:sz w:val="24"/>
-          <w:szCs w:val="24"/>
-        </w:rPr>
-        <w:t>laggy</w:t>
-      </w:r>
-      <w:proofErr w:type="spellEnd"/>
-      <w:r>
-        <w:rPr>
-          <w:rFonts w:ascii="Times New Roman" w:hAnsi="Times New Roman" w:cs="Times New Roman"/>
-          <w:sz w:val="24"/>
-          <w:szCs w:val="24"/>
-        </w:rPr>
-        <w:t>, and frequ</w:t>
-      </w:r>
-      <w:r>
-        <w:rPr>
-          <w:rFonts w:ascii="Times New Roman" w:hAnsi="Times New Roman" w:cs="Times New Roman"/>
-          <w:sz w:val="24"/>
-          <w:szCs w:val="24"/>
-        </w:rPr>
-        <w:t>ently shut down</w:t>
-      </w:r>
-      <w:r>
-        <w:rPr>
-          <w:rFonts w:ascii="Times New Roman" w:hAnsi="Times New Roman" w:cs="Times New Roman"/>
-          <w:sz w:val="24"/>
-          <w:szCs w:val="24"/>
-        </w:rPr>
-        <w:t xml:space="preserve"> remote</w:t>
-      </w:r>
-      <w:r>
-        <w:rPr>
-          <w:rFonts w:ascii="Times New Roman" w:hAnsi="Times New Roman" w:cs="Times New Roman"/>
-          <w:sz w:val="24"/>
-          <w:szCs w:val="24"/>
-        </w:rPr>
-        <w:t xml:space="preserve"> online servers.</w:t>
+        <w:t>however,</w:t>
+      </w:r>
+      <w:r>
+        <w:rPr>
+          <w:rFonts w:ascii="Times New Roman" w:hAnsi="Times New Roman" w:cs="Times New Roman"/>
+          <w:sz w:val="24"/>
+          <w:szCs w:val="24"/>
+        </w:rPr>
+        <w:t xml:space="preserve"> we plan on calling</w:t>
+      </w:r>
+      <w:r>
+        <w:rPr>
+          <w:rFonts w:ascii="Times New Roman" w:hAnsi="Times New Roman" w:cs="Times New Roman"/>
+          <w:sz w:val="24"/>
+          <w:szCs w:val="24"/>
+        </w:rPr>
+        <w:t xml:space="preserve"> it “A Few in a R</w:t>
+      </w:r>
+      <w:r>
+        <w:rPr>
+          <w:rFonts w:ascii="Times New Roman" w:hAnsi="Times New Roman" w:cs="Times New Roman"/>
+          <w:sz w:val="24"/>
+          <w:szCs w:val="24"/>
+        </w:rPr>
+        <w:t>ow” in order to portray the added functionality and game modes that will be included.</w:t>
       </w:r>
     </w:p>
     <w:p>
@@ -376,39 +373,31 @@
           <w:sz w:val="24"/>
           <w:szCs w:val="24"/>
         </w:rPr>
-        <w:t xml:space="preserve">5. </w:t>
-      </w:r>
-      <w:r>
-        <w:rPr>
-          <w:rFonts w:ascii="Times New Roman" w:hAnsi="Times New Roman" w:cs="Times New Roman"/>
-          <w:sz w:val="24"/>
-          <w:szCs w:val="24"/>
-        </w:rPr>
-        <w:t xml:space="preserve">An </w:t>
-      </w:r>
-      <w:r>
-        <w:rPr>
-          <w:rFonts w:ascii="Times New Roman" w:hAnsi="Times New Roman" w:cs="Times New Roman"/>
-          <w:sz w:val="24"/>
-          <w:szCs w:val="24"/>
-        </w:rPr>
-        <w:t>advant</w:t>
-      </w:r>
-      <w:r>
-        <w:rPr>
-          <w:rFonts w:ascii="Times New Roman" w:hAnsi="Times New Roman" w:cs="Times New Roman"/>
-          <w:sz w:val="24"/>
-          <w:szCs w:val="24"/>
-        </w:rPr>
-        <w:t xml:space="preserve">age over the classic Tic-tac-toe </w:t>
-      </w:r>
-      <w:r>
-        <w:rPr>
-          <w:rFonts w:ascii="Times New Roman" w:hAnsi="Times New Roman" w:cs="Times New Roman"/>
-          <w:sz w:val="24"/>
-          <w:szCs w:val="24"/>
-        </w:rPr>
-        <w:t xml:space="preserve">is that </w:t>
+        <w:t xml:space="preserve">4. </w:t>
+      </w:r>
+      <w:r>
+        <w:rPr>
+          <w:rFonts w:ascii="Times New Roman" w:hAnsi="Times New Roman" w:cs="Times New Roman"/>
+          <w:sz w:val="24"/>
+          <w:szCs w:val="24"/>
+        </w:rPr>
+        <w:t>That leads to the</w:t>
+      </w:r>
+      <w:r>
+        <w:rPr>
+          <w:rFonts w:ascii="Times New Roman" w:hAnsi="Times New Roman" w:cs="Times New Roman"/>
+          <w:sz w:val="24"/>
+          <w:szCs w:val="24"/>
+        </w:rPr>
+        <w:t xml:space="preserve"> advant</w:t>
+      </w:r>
+      <w:r>
+        <w:rPr>
+          <w:rFonts w:ascii="Times New Roman" w:hAnsi="Times New Roman" w:cs="Times New Roman"/>
+          <w:sz w:val="24"/>
+          <w:szCs w:val="24"/>
+        </w:rPr>
+        <w:t xml:space="preserve">ages of </w:t>
       </w:r>
       <w:proofErr w:type="gramStart"/>
       <w:r>
@@ -426,41 +415,23 @@
           <w:sz w:val="24"/>
           <w:szCs w:val="24"/>
         </w:rPr>
-        <w:t xml:space="preserve"> few in a row,</w:t>
-      </w:r>
-      <w:r>
-        <w:rPr>
-          <w:rFonts w:ascii="Times New Roman" w:hAnsi="Times New Roman" w:cs="Times New Roman"/>
-          <w:sz w:val="24"/>
-          <w:szCs w:val="24"/>
-        </w:rPr>
-        <w:t xml:space="preserve"> will contain more than just the classic 3x3 grid. A few in a row will have a 20x20 grid in which players will have to get five elements in a line in order to win. This added game mode differentiates </w:t>
-      </w:r>
-      <w:proofErr w:type="gramStart"/>
-      <w:r>
-        <w:rPr>
-          <w:rFonts w:ascii="Times New Roman" w:hAnsi="Times New Roman" w:cs="Times New Roman"/>
-          <w:sz w:val="24"/>
-          <w:szCs w:val="24"/>
-        </w:rPr>
-        <w:t>A</w:t>
-      </w:r>
-      <w:proofErr w:type="gramEnd"/>
-      <w:r>
-        <w:rPr>
-          <w:rFonts w:ascii="Times New Roman" w:hAnsi="Times New Roman" w:cs="Times New Roman"/>
-          <w:sz w:val="24"/>
-          <w:szCs w:val="24"/>
-        </w:rPr>
-        <w:t xml:space="preserve"> few in a row and makes it far more superior to the classic </w:t>
-      </w:r>
-      <w:r>
-        <w:rPr>
-          <w:rFonts w:ascii="Times New Roman" w:hAnsi="Times New Roman" w:cs="Times New Roman"/>
-          <w:sz w:val="24"/>
-          <w:szCs w:val="24"/>
-        </w:rPr>
-        <w:t>Tic-tac-toe, providing players with more possibility and greater joy during gameplay.</w:t>
+        <w:t xml:space="preserve"> few in a row </w:t>
+      </w:r>
+      <w:r>
+        <w:rPr>
+          <w:rFonts w:ascii="Times New Roman" w:hAnsi="Times New Roman" w:cs="Times New Roman"/>
+          <w:sz w:val="24"/>
+          <w:szCs w:val="24"/>
+        </w:rPr>
+        <w:t>are: Ability to play locally on your machine with friends or coworkers.  Having a computer player to play against for when another player isn’t available to play against.  A unique twist on the traditional game.  Having an expanded 20x20 grid in which players try to get 5 elements in a line to win.</w:t>
+      </w:r>
+      <w:r>
+        <w:rPr>
+          <w:rFonts w:ascii="Times New Roman" w:hAnsi="Times New Roman" w:cs="Times New Roman"/>
+          <w:sz w:val="24"/>
+          <w:szCs w:val="24"/>
+        </w:rPr>
+        <w:t xml:space="preserve"> </w:t>
       </w:r>
     </w:p>
     <w:p>
@@ -477,6 +448,71 @@
           <w:sz w:val="24"/>
           <w:szCs w:val="24"/>
         </w:rPr>
+        <w:t xml:space="preserve">5. </w:t>
+      </w:r>
+      <w:r>
+        <w:rPr>
+          <w:rFonts w:ascii="Times New Roman" w:hAnsi="Times New Roman" w:cs="Times New Roman"/>
+          <w:sz w:val="24"/>
+          <w:szCs w:val="24"/>
+        </w:rPr>
+        <w:t xml:space="preserve">An </w:t>
+      </w:r>
+      <w:r>
+        <w:rPr>
+          <w:rFonts w:ascii="Times New Roman" w:hAnsi="Times New Roman" w:cs="Times New Roman"/>
+          <w:sz w:val="24"/>
+          <w:szCs w:val="24"/>
+        </w:rPr>
+        <w:t>advant</w:t>
+      </w:r>
+      <w:r>
+        <w:rPr>
+          <w:rFonts w:ascii="Times New Roman" w:hAnsi="Times New Roman" w:cs="Times New Roman"/>
+          <w:sz w:val="24"/>
+          <w:szCs w:val="24"/>
+        </w:rPr>
+        <w:t xml:space="preserve">age over the classic Tic-tac-toe </w:t>
+      </w:r>
+      <w:r>
+        <w:rPr>
+          <w:rFonts w:ascii="Times New Roman" w:hAnsi="Times New Roman" w:cs="Times New Roman"/>
+          <w:sz w:val="24"/>
+          <w:szCs w:val="24"/>
+        </w:rPr>
+        <w:t>is that</w:t>
+      </w:r>
+      <w:r>
+        <w:rPr>
+          <w:rFonts w:ascii="Times New Roman" w:hAnsi="Times New Roman" w:cs="Times New Roman"/>
+          <w:sz w:val="24"/>
+          <w:szCs w:val="24"/>
+        </w:rPr>
+        <w:t xml:space="preserve"> there is no need for paper or a reliable internet connection as the game is played locally on your machine.  It also solves the problem of not having another person to play with.  It also solves the problem of simplistic and boring gameplay.  After playing 3x3 Tic-tac-toe for a while, all of the moves and winning combinations become known.  The new game mode aims to refresh the game and add a little twist for more possibility and greater joy during gameplay.</w:t>
+      </w:r>
+      <w:r>
+        <w:rPr>
+          <w:rFonts w:ascii="Times New Roman" w:hAnsi="Times New Roman" w:cs="Times New Roman"/>
+          <w:sz w:val="24"/>
+          <w:szCs w:val="24"/>
+        </w:rPr>
+        <w:t xml:space="preserve"> </w:t>
+      </w:r>
+    </w:p>
+    <w:p>
+      <w:pPr>
+        <w:rPr>
+          <w:rFonts w:ascii="Times New Roman" w:hAnsi="Times New Roman" w:cs="Times New Roman"/>
+          <w:sz w:val="24"/>
+          <w:szCs w:val="24"/>
+        </w:rPr>
+      </w:pPr>
+      <w:r>
+        <w:rPr>
+          <w:rFonts w:ascii="Times New Roman" w:hAnsi="Times New Roman" w:cs="Times New Roman"/>
+          <w:sz w:val="24"/>
+          <w:szCs w:val="24"/>
+        </w:rPr>
         <w:t xml:space="preserve">6. </w:t>
       </w:r>
       <w:r>
@@ -485,7 +521,31 @@
           <w:sz w:val="24"/>
           <w:szCs w:val="24"/>
         </w:rPr>
-        <w:t>To put it all together, A few in a row is going to be a better version of the conventional Tic-tac-toe with multiplayer (</w:t>
+        <w:t>To put it all together, A few in a row is going to be a better version of the conventional Tic-tac-toe</w:t>
+      </w:r>
+      <w:r>
+        <w:rPr>
+          <w:rFonts w:ascii="Times New Roman" w:hAnsi="Times New Roman" w:cs="Times New Roman"/>
+          <w:sz w:val="24"/>
+          <w:szCs w:val="24"/>
+        </w:rPr>
+        <w:t>, offering a 20x20 grid with the aim to get 5 in a row, along</w:t>
+      </w:r>
+      <w:r>
+        <w:rPr>
+          <w:rFonts w:ascii="Times New Roman" w:hAnsi="Times New Roman" w:cs="Times New Roman"/>
+          <w:sz w:val="24"/>
+          <w:szCs w:val="24"/>
+        </w:rPr>
+        <w:t xml:space="preserve"> with multiplay</w:t>
+      </w:r>
+      <w:r>
+        <w:rPr>
+          <w:rFonts w:ascii="Times New Roman" w:hAnsi="Times New Roman" w:cs="Times New Roman"/>
+          <w:sz w:val="24"/>
+          <w:szCs w:val="24"/>
+        </w:rPr>
+        <w:t>er (</w:t>
       </w:r>
       <w:proofErr w:type="spellStart"/>
       <w:r>
@@ -503,15 +563,32 @@
           <w:sz w:val="24"/>
           <w:szCs w:val="24"/>
         </w:rPr>
-        <w:t>) capabilities along with a clever artificial intelligence (AI) to challenge players to try and beat the computer when there is no one around to play with.</w:t>
-      </w:r>
-      <w:r>
-        <w:rPr>
-          <w:rFonts w:ascii="Times New Roman" w:hAnsi="Times New Roman" w:cs="Times New Roman"/>
-          <w:sz w:val="24"/>
-          <w:szCs w:val="24"/>
-        </w:rPr>
-        <w:br/>
+        <w:t>) capabilities, and</w:t>
+      </w:r>
+      <w:r>
+        <w:rPr>
+          <w:rFonts w:ascii="Times New Roman" w:hAnsi="Times New Roman" w:cs="Times New Roman"/>
+          <w:sz w:val="24"/>
+          <w:szCs w:val="24"/>
+        </w:rPr>
+        <w:t xml:space="preserve"> a clever artificial intelligence (AI) to challenge players to try and beat the computer when there</w:t>
+      </w:r>
+      <w:r>
+        <w:rPr>
+          <w:rFonts w:ascii="Times New Roman" w:hAnsi="Times New Roman" w:cs="Times New Roman"/>
+          <w:sz w:val="24"/>
+          <w:szCs w:val="24"/>
+        </w:rPr>
+        <w:t xml:space="preserve"> is no one around to play with.  </w:t>
+      </w:r>
+      <w:bookmarkStart w:id="0" w:name="_GoBack"/>
+      <w:bookmarkEnd w:id="0"/>
+      <w:r>
+        <w:rPr>
+          <w:rFonts w:ascii="Times New Roman" w:hAnsi="Times New Roman" w:cs="Times New Roman"/>
+          <w:sz w:val="24"/>
+          <w:szCs w:val="24"/>
+        </w:rPr>
         <w:t>All of that comes packaged in a beautifully designed user interface that is both practical and esthetically pleasing.</w:t>
       </w:r>
     </w:p>

</xml_diff>